<commit_message>
update from home computer
</commit_message>
<xml_diff>
--- a/literature/English/Blogs.docx
+++ b/literature/English/Blogs.docx
@@ -83,6 +83,8 @@
       </w:r>
     </w:p>
     <w:p>
+      <w:bookmarkStart w:id="0" w:name="_GoBack"/>
+      <w:bookmarkEnd w:id="0"/>
       <w:r>
         <w:t xml:space="preserve">Here are a few of the tricks that we leverage in our own implementation of a GAN generator and discriminator below. It is </w:t>
       </w:r>
@@ -230,12 +232,7 @@
       </w:r>
       <w:proofErr w:type="spellEnd"/>
       <w:r>
-        <w:t xml:space="preserve"> constraints by allowing small negative activati</w:t>
-      </w:r>
-      <w:bookmarkStart w:id="0" w:name="_GoBack"/>
-      <w:bookmarkEnd w:id="0"/>
-      <w:r>
-        <w:t>on values.</w:t>
+        <w:t xml:space="preserve"> constraints by allowing small negative activation values.</w:t>
       </w:r>
     </w:p>
     <w:p>
@@ -260,17 +257,11 @@
       </w:r>
     </w:p>
     <w:p>
-      <w:pPr>
-        <w:ind w:leftChars="64" w:left="141"/>
-      </w:pPr>
       <w:r>
         <w:t>First, we develop a generator model, which turns a vector into a candidate image. One of the many issues that commonly arise with GANs is that the generator gets stuck with generated images that look like noise. A possible solution is to use dropout on both the discriminator and generator.</w:t>
       </w:r>
     </w:p>
     <w:p>
-      <w:pPr>
-        <w:ind w:leftChars="64" w:left="141"/>
-      </w:pPr>
       <w:r>
         <w:lastRenderedPageBreak/>
         <w:t xml:space="preserve">Then, we develop a discriminator </w:t>
@@ -285,14 +276,39 @@
       </w:r>
     </w:p>
     <w:p>
-      <w:pPr>
-        <w:ind w:leftChars="64" w:left="141"/>
-      </w:pPr>
       <w:r>
         <w:t>Finally, we setup the GAN, which chains the generator and the discriminator.</w:t>
       </w:r>
     </w:p>
-    <w:p/>
+    <w:p>
+      <w:r>
+        <w:t xml:space="preserve">Alex attributes his success in the competition to </w:t>
+      </w:r>
+      <w:proofErr w:type="spellStart"/>
+      <w:r>
+        <w:t>antother</w:t>
+      </w:r>
+      <w:proofErr w:type="spellEnd"/>
+      <w:r>
+        <w:t xml:space="preserve"> variant of GBM algorithm called </w:t>
+      </w:r>
+      <w:proofErr w:type="spellStart"/>
+      <w:r>
+        <w:t>XGBoost</w:t>
+      </w:r>
+      <w:proofErr w:type="spellEnd"/>
+      <w:r>
+        <w:t xml:space="preserve">. </w:t>
+      </w:r>
+      <w:proofErr w:type="spellStart"/>
+      <w:r>
+        <w:t>Howver</w:t>
+      </w:r>
+      <w:proofErr w:type="spellEnd"/>
+      <w:r>
+        <w:t xml:space="preserve"> despite its massive popularity</w:t>
+      </w:r>
+    </w:p>
     <w:sectPr>
       <w:pgSz w:w="11906" w:h="16838"/>
       <w:pgMar w:top="1440" w:right="1800" w:bottom="1440" w:left="1800" w:header="851" w:footer="992" w:gutter="0"/>

</xml_diff>